<commit_message>
Update Test Case - Fernando (Airbnb).docx
</commit_message>
<xml_diff>
--- a/Test Case - Fernando (Airbnb).docx
+++ b/Test Case - Fernando (Airbnb).docx
@@ -37,8 +37,6 @@
         </w:rPr>
         <w:t>Test cases</w:t>
       </w:r>
-      <w:bookmarkStart w:id="0" w:name="_GoBack"/>
-      <w:bookmarkEnd w:id="0"/>
     </w:p>
     <w:p>
       <w:pPr>
@@ -114,6 +112,8 @@
         </w:rPr>
         <w:tab/>
       </w:r>
+      <w:bookmarkStart w:id="0" w:name="_GoBack"/>
+      <w:bookmarkEnd w:id="0"/>
     </w:p>
     <w:p>
       <w:pPr>
@@ -5972,350 +5972,6 @@
         </w:tc>
       </w:tr>
     </w:tbl>
-    <w:p>
-      <w:pPr>
-        <w:autoSpaceDE w:val="0"/>
-        <w:autoSpaceDN w:val="0"/>
-        <w:adjustRightInd w:val="0"/>
-        <w:spacing w:line="360" w:lineRule="auto"/>
-        <w:jc w:val="both"/>
-        <w:rPr>
-          <w:rFonts w:ascii="Arial" w:hAnsi="Arial" w:cs="Arial"/>
-          <w:sz w:val="24"/>
-          <w:szCs w:val="24"/>
-        </w:rPr>
-      </w:pPr>
-    </w:p>
-    <w:p>
-      <w:pPr>
-        <w:autoSpaceDE w:val="0"/>
-        <w:autoSpaceDN w:val="0"/>
-        <w:adjustRightInd w:val="0"/>
-        <w:spacing w:line="360" w:lineRule="auto"/>
-        <w:jc w:val="both"/>
-        <w:rPr>
-          <w:rFonts w:ascii="Arial" w:hAnsi="Arial" w:cs="Arial"/>
-          <w:sz w:val="24"/>
-          <w:szCs w:val="24"/>
-        </w:rPr>
-      </w:pPr>
-      <w:proofErr w:type="spellStart"/>
-      <w:r>
-        <w:rPr>
-          <w:rFonts w:ascii="Arial" w:hAnsi="Arial" w:cs="Arial"/>
-          <w:b/>
-          <w:bCs/>
-          <w:sz w:val="24"/>
-          <w:szCs w:val="24"/>
-          <w:u w:val="single"/>
-        </w:rPr>
-        <w:t>Cucumber</w:t>
-      </w:r>
-      <w:proofErr w:type="spellEnd"/>
-      <w:r>
-        <w:rPr>
-          <w:rFonts w:ascii="Arial" w:hAnsi="Arial" w:cs="Arial"/>
-          <w:sz w:val="24"/>
-          <w:szCs w:val="24"/>
-        </w:rPr>
-        <w:t>:</w:t>
-      </w:r>
-    </w:p>
-    <w:p>
-      <w:pPr>
-        <w:numPr>
-          <w:ilvl w:val="0"/>
-          <w:numId w:val="5"/>
-        </w:numPr>
-        <w:tabs>
-          <w:tab w:val="left" w:pos="3416"/>
-        </w:tabs>
-        <w:autoSpaceDE w:val="0"/>
-        <w:autoSpaceDN w:val="0"/>
-        <w:adjustRightInd w:val="0"/>
-        <w:spacing w:line="360" w:lineRule="auto"/>
-        <w:ind w:left="720" w:hanging="360"/>
-        <w:jc w:val="both"/>
-        <w:rPr>
-          <w:rFonts w:ascii="Arial" w:hAnsi="Arial" w:cs="Arial"/>
-          <w:sz w:val="24"/>
-          <w:szCs w:val="24"/>
-        </w:rPr>
-      </w:pPr>
-      <w:r>
-        <w:rPr>
-          <w:rFonts w:ascii="Arial" w:hAnsi="Arial" w:cs="Arial"/>
-          <w:sz w:val="24"/>
-          <w:szCs w:val="24"/>
-        </w:rPr>
-        <w:t xml:space="preserve">Cenário – </w:t>
-      </w:r>
-      <w:proofErr w:type="spellStart"/>
-      <w:r>
-        <w:rPr>
-          <w:rFonts w:ascii="Arial" w:hAnsi="Arial" w:cs="Arial"/>
-          <w:sz w:val="24"/>
-          <w:szCs w:val="24"/>
-        </w:rPr>
-        <w:t>Validate</w:t>
-      </w:r>
-      <w:proofErr w:type="spellEnd"/>
-      <w:r>
-        <w:rPr>
-          <w:rFonts w:ascii="Arial" w:hAnsi="Arial" w:cs="Arial"/>
-          <w:sz w:val="24"/>
-          <w:szCs w:val="24"/>
-        </w:rPr>
-        <w:t xml:space="preserve"> </w:t>
-      </w:r>
-      <w:proofErr w:type="spellStart"/>
-      <w:r>
-        <w:rPr>
-          <w:rFonts w:ascii="Arial" w:hAnsi="Arial" w:cs="Arial"/>
-          <w:sz w:val="24"/>
-          <w:szCs w:val="24"/>
-        </w:rPr>
-        <w:t>Registration</w:t>
-      </w:r>
-      <w:proofErr w:type="spellEnd"/>
-      <w:r>
-        <w:rPr>
-          <w:rFonts w:ascii="Arial" w:hAnsi="Arial" w:cs="Arial"/>
-          <w:sz w:val="24"/>
-          <w:szCs w:val="24"/>
-        </w:rPr>
-        <w:tab/>
-      </w:r>
-    </w:p>
-    <w:p>
-      <w:pPr>
-        <w:tabs>
-          <w:tab w:val="left" w:pos="3416"/>
-        </w:tabs>
-        <w:autoSpaceDE w:val="0"/>
-        <w:autoSpaceDN w:val="0"/>
-        <w:adjustRightInd w:val="0"/>
-        <w:spacing w:line="360" w:lineRule="auto"/>
-        <w:jc w:val="both"/>
-        <w:rPr>
-          <w:rFonts w:ascii="Arial" w:hAnsi="Arial" w:cs="Arial"/>
-          <w:sz w:val="24"/>
-          <w:szCs w:val="24"/>
-        </w:rPr>
-      </w:pPr>
-      <w:proofErr w:type="spellStart"/>
-      <w:proofErr w:type="gramStart"/>
-      <w:r>
-        <w:rPr>
-          <w:rFonts w:ascii="Arial" w:hAnsi="Arial" w:cs="Arial"/>
-          <w:i/>
-          <w:iCs/>
-          <w:sz w:val="24"/>
-          <w:szCs w:val="24"/>
-        </w:rPr>
-        <w:t>Given</w:t>
-      </w:r>
-      <w:proofErr w:type="spellEnd"/>
-      <w:r>
-        <w:rPr>
-          <w:rFonts w:ascii="Arial" w:hAnsi="Arial" w:cs="Arial"/>
-          <w:sz w:val="24"/>
-          <w:szCs w:val="24"/>
-        </w:rPr>
-        <w:t xml:space="preserve"> Estou</w:t>
-      </w:r>
-      <w:proofErr w:type="gramEnd"/>
-      <w:r>
-        <w:rPr>
-          <w:rFonts w:ascii="Arial" w:hAnsi="Arial" w:cs="Arial"/>
-          <w:sz w:val="24"/>
-          <w:szCs w:val="24"/>
-        </w:rPr>
-        <w:t xml:space="preserve"> na </w:t>
-      </w:r>
-      <w:proofErr w:type="spellStart"/>
-      <w:r>
-        <w:rPr>
-          <w:rFonts w:ascii="Arial" w:hAnsi="Arial" w:cs="Arial"/>
-          <w:sz w:val="24"/>
-          <w:szCs w:val="24"/>
-        </w:rPr>
-        <w:t>pagina</w:t>
-      </w:r>
-      <w:proofErr w:type="spellEnd"/>
-      <w:r>
-        <w:rPr>
-          <w:rFonts w:ascii="Arial" w:hAnsi="Arial" w:cs="Arial"/>
-          <w:sz w:val="24"/>
-          <w:szCs w:val="24"/>
-        </w:rPr>
-        <w:t xml:space="preserve"> da </w:t>
-      </w:r>
-      <w:proofErr w:type="spellStart"/>
-      <w:r>
-        <w:rPr>
-          <w:rFonts w:ascii="Arial" w:hAnsi="Arial" w:cs="Arial"/>
-          <w:sz w:val="24"/>
-          <w:szCs w:val="24"/>
-        </w:rPr>
-        <w:t>Airbn</w:t>
-      </w:r>
-      <w:proofErr w:type="spellEnd"/>
-    </w:p>
-    <w:p>
-      <w:pPr>
-        <w:tabs>
-          <w:tab w:val="left" w:pos="3416"/>
-        </w:tabs>
-        <w:autoSpaceDE w:val="0"/>
-        <w:autoSpaceDN w:val="0"/>
-        <w:adjustRightInd w:val="0"/>
-        <w:spacing w:line="360" w:lineRule="auto"/>
-        <w:jc w:val="both"/>
-        <w:rPr>
-          <w:rFonts w:ascii="Arial" w:hAnsi="Arial" w:cs="Arial"/>
-          <w:sz w:val="24"/>
-          <w:szCs w:val="24"/>
-        </w:rPr>
-      </w:pPr>
-      <w:proofErr w:type="spellStart"/>
-      <w:r>
-        <w:rPr>
-          <w:rFonts w:ascii="Arial" w:hAnsi="Arial" w:cs="Arial"/>
-          <w:i/>
-          <w:iCs/>
-          <w:sz w:val="24"/>
-          <w:szCs w:val="24"/>
-        </w:rPr>
-        <w:t>When</w:t>
-      </w:r>
-      <w:proofErr w:type="spellEnd"/>
-      <w:r>
-        <w:rPr>
-          <w:rFonts w:ascii="Arial" w:hAnsi="Arial" w:cs="Arial"/>
-          <w:sz w:val="24"/>
-          <w:szCs w:val="24"/>
-        </w:rPr>
-        <w:t xml:space="preserve"> clico em Cadastra-se</w:t>
-      </w:r>
-    </w:p>
-    <w:p>
-      <w:pPr>
-        <w:tabs>
-          <w:tab w:val="left" w:pos="3416"/>
-        </w:tabs>
-        <w:autoSpaceDE w:val="0"/>
-        <w:autoSpaceDN w:val="0"/>
-        <w:adjustRightInd w:val="0"/>
-        <w:spacing w:line="360" w:lineRule="auto"/>
-        <w:jc w:val="both"/>
-        <w:rPr>
-          <w:rFonts w:ascii="Arial" w:hAnsi="Arial" w:cs="Arial"/>
-          <w:sz w:val="24"/>
-          <w:szCs w:val="24"/>
-        </w:rPr>
-      </w:pPr>
-      <w:r>
-        <w:rPr>
-          <w:rFonts w:ascii="Arial" w:hAnsi="Arial" w:cs="Arial"/>
-          <w:i/>
-          <w:iCs/>
-          <w:sz w:val="24"/>
-          <w:szCs w:val="24"/>
-        </w:rPr>
-        <w:t>E</w:t>
-      </w:r>
-      <w:r>
-        <w:rPr>
-          <w:rFonts w:ascii="Arial" w:hAnsi="Arial" w:cs="Arial"/>
-          <w:sz w:val="24"/>
-          <w:szCs w:val="24"/>
-        </w:rPr>
-        <w:t xml:space="preserve"> abre uma janela de menu</w:t>
-      </w:r>
-    </w:p>
-    <w:p>
-      <w:pPr>
-        <w:tabs>
-          <w:tab w:val="left" w:pos="3416"/>
-        </w:tabs>
-        <w:autoSpaceDE w:val="0"/>
-        <w:autoSpaceDN w:val="0"/>
-        <w:adjustRightInd w:val="0"/>
-        <w:spacing w:line="360" w:lineRule="auto"/>
-        <w:jc w:val="both"/>
-        <w:rPr>
-          <w:rFonts w:ascii="Arial" w:hAnsi="Arial" w:cs="Arial"/>
-          <w:sz w:val="24"/>
-          <w:szCs w:val="24"/>
-        </w:rPr>
-      </w:pPr>
-      <w:r>
-        <w:rPr>
-          <w:rFonts w:ascii="Arial" w:hAnsi="Arial" w:cs="Arial"/>
-          <w:i/>
-          <w:iCs/>
-          <w:sz w:val="24"/>
-          <w:szCs w:val="24"/>
-        </w:rPr>
-        <w:t>Então</w:t>
-      </w:r>
-      <w:r>
-        <w:rPr>
-          <w:rFonts w:ascii="Arial" w:hAnsi="Arial" w:cs="Arial"/>
-          <w:sz w:val="24"/>
-          <w:szCs w:val="24"/>
-        </w:rPr>
-        <w:t xml:space="preserve"> escolho a opção</w:t>
-      </w:r>
-    </w:p>
-    <w:p>
-      <w:pPr>
-        <w:tabs>
-          <w:tab w:val="left" w:pos="3416"/>
-        </w:tabs>
-        <w:autoSpaceDE w:val="0"/>
-        <w:autoSpaceDN w:val="0"/>
-        <w:adjustRightInd w:val="0"/>
-        <w:spacing w:line="360" w:lineRule="auto"/>
-        <w:jc w:val="both"/>
-        <w:rPr>
-          <w:rFonts w:ascii="Arial" w:hAnsi="Arial" w:cs="Arial"/>
-          <w:sz w:val="24"/>
-          <w:szCs w:val="24"/>
-        </w:rPr>
-      </w:pPr>
-      <w:r>
-        <w:rPr>
-          <w:rFonts w:ascii="Arial" w:hAnsi="Arial" w:cs="Arial"/>
-          <w:i/>
-          <w:iCs/>
-          <w:sz w:val="24"/>
-          <w:szCs w:val="24"/>
-        </w:rPr>
-        <w:t>E</w:t>
-      </w:r>
-      <w:r>
-        <w:rPr>
-          <w:rFonts w:ascii="Arial" w:hAnsi="Arial" w:cs="Arial"/>
-          <w:sz w:val="24"/>
-          <w:szCs w:val="24"/>
-        </w:rPr>
-        <w:t xml:space="preserve"> acesso a página</w:t>
-      </w:r>
-    </w:p>
-    <w:p>
-      <w:pPr>
-        <w:autoSpaceDE w:val="0"/>
-        <w:autoSpaceDN w:val="0"/>
-        <w:adjustRightInd w:val="0"/>
-        <w:spacing w:after="200" w:line="276" w:lineRule="auto"/>
-        <w:rPr>
-          <w:rFonts w:ascii="Calibri" w:hAnsi="Calibri" w:cs="Calibri"/>
-          <w:lang w:val="pt"/>
-        </w:rPr>
-      </w:pPr>
-    </w:p>
     <w:p/>
     <w:sectPr>
       <w:pgSz w:w="12240" w:h="15840"/>

</xml_diff>